<commit_message>
Actualizacion con importacion del datfarame final desde sql como csv
</commit_message>
<xml_diff>
--- a/Comandos Básicos Git.docx
+++ b/Comandos Básicos Git.docx
@@ -53,6 +53,62 @@
           <w:lang w:val="es-MX"/>
         </w:rPr>
         <w:t>”</w:t>
+      </w:r>
+    </w:p>
+    <w:p>
+      <w:pPr>
+        <w:pStyle w:val="Prrafodelista"/>
+        <w:rPr>
+          <w:lang w:val="en-US"/>
+        </w:rPr>
+      </w:pPr>
+      <w:proofErr w:type="spellStart"/>
+      <w:r>
+        <w:rPr>
+          <w:lang w:val="en-US"/>
+        </w:rPr>
+        <w:t>ejm</w:t>
+      </w:r>
+      <w:proofErr w:type="spellEnd"/>
+      <w:r>
+        <w:rPr>
+          <w:lang w:val="en-US"/>
+        </w:rPr>
+        <w:t xml:space="preserve">: </w:t>
+      </w:r>
+      <w:r>
+        <w:rPr>
+          <w:lang w:val="en-US"/>
+        </w:rPr>
+        <w:t xml:space="preserve">cd "D:\Documents\Scrapping </w:t>
+      </w:r>
+      <w:proofErr w:type="spellStart"/>
+      <w:r>
+        <w:rPr>
+          <w:lang w:val="en-US"/>
+        </w:rPr>
+        <w:t>Sentimientos</w:t>
+      </w:r>
+      <w:proofErr w:type="spellEnd"/>
+      <w:r>
+        <w:rPr>
+          <w:lang w:val="en-US"/>
+        </w:rPr>
+        <w:t xml:space="preserve"> Project\</w:t>
+      </w:r>
+      <w:proofErr w:type="spellStart"/>
+      <w:r>
+        <w:rPr>
+          <w:lang w:val="en-US"/>
+        </w:rPr>
+        <w:t>Project_repository</w:t>
+      </w:r>
+      <w:proofErr w:type="spellEnd"/>
+      <w:r>
+        <w:rPr>
+          <w:lang w:val="en-US"/>
+        </w:rPr>
+        <w:t>"</w:t>
       </w:r>
     </w:p>
     <w:p>
@@ -1003,7 +1059,6 @@
   <w:style w:type="character" w:default="1" w:styleId="Fuentedeprrafopredeter">
     <w:name w:val="Default Paragraph Font"/>
     <w:uiPriority w:val="1"/>
-    <w:semiHidden/>
     <w:unhideWhenUsed/>
   </w:style>
   <w:style w:type="table" w:default="1" w:styleId="Tablanormal">

</xml_diff>

<commit_message>
primer intento modelado de temas supervisado
</commit_message>
<xml_diff>
--- a/Comandos Básicos Git.docx
+++ b/Comandos Básicos Git.docx
@@ -62,53 +62,11 @@
           <w:lang w:val="en-US"/>
         </w:rPr>
       </w:pPr>
-      <w:proofErr w:type="spellStart"/>
       <w:r>
         <w:rPr>
           <w:lang w:val="en-US"/>
         </w:rPr>
-        <w:t>ejm</w:t>
-      </w:r>
-      <w:proofErr w:type="spellEnd"/>
-      <w:r>
-        <w:rPr>
-          <w:lang w:val="en-US"/>
-        </w:rPr>
-        <w:t xml:space="preserve">: </w:t>
-      </w:r>
-      <w:r>
-        <w:rPr>
-          <w:lang w:val="en-US"/>
-        </w:rPr>
-        <w:t xml:space="preserve">cd "D:\Documents\Scrapping </w:t>
-      </w:r>
-      <w:proofErr w:type="spellStart"/>
-      <w:r>
-        <w:rPr>
-          <w:lang w:val="en-US"/>
-        </w:rPr>
-        <w:t>Sentimientos</w:t>
-      </w:r>
-      <w:proofErr w:type="spellEnd"/>
-      <w:r>
-        <w:rPr>
-          <w:lang w:val="en-US"/>
-        </w:rPr>
-        <w:t xml:space="preserve"> Project\</w:t>
-      </w:r>
-      <w:proofErr w:type="spellStart"/>
-      <w:r>
-        <w:rPr>
-          <w:lang w:val="en-US"/>
-        </w:rPr>
-        <w:t>Project_repository</w:t>
-      </w:r>
-      <w:proofErr w:type="spellEnd"/>
-      <w:r>
-        <w:rPr>
-          <w:lang w:val="en-US"/>
-        </w:rPr>
-        <w:t>"</w:t>
+        <w:t>ejm: cd "D:\Documents\Scrapping Sentimientos Project\Project_repository"</w:t>
       </w:r>
     </w:p>
     <w:p>
@@ -122,33 +80,11 @@
           <w:lang w:val="es-MX"/>
         </w:rPr>
       </w:pPr>
-      <w:proofErr w:type="spellStart"/>
-      <w:r>
-        <w:rPr>
-          <w:lang w:val="es-MX"/>
-        </w:rPr>
-        <w:t>git</w:t>
-      </w:r>
-      <w:proofErr w:type="spellEnd"/>
-      <w:r>
-        <w:rPr>
-          <w:lang w:val="es-MX"/>
-        </w:rPr>
-        <w:t xml:space="preserve"> </w:t>
-      </w:r>
-      <w:proofErr w:type="gramStart"/>
-      <w:r>
-        <w:rPr>
-          <w:lang w:val="es-MX"/>
-        </w:rPr>
-        <w:t>add .</w:t>
-      </w:r>
-      <w:proofErr w:type="gramEnd"/>
-      <w:r>
-        <w:rPr>
-          <w:lang w:val="es-MX"/>
-        </w:rPr>
-        <w:t xml:space="preserve"> : Añadir todos los cambios hechos en el repositorio al área de preparación</w:t>
+      <w:r>
+        <w:rPr>
+          <w:lang w:val="es-MX"/>
+        </w:rPr>
+        <w:t>git add . : Añadir todos los cambios hechos en el repositorio al área de preparación</w:t>
       </w:r>
     </w:p>
     <w:p>
@@ -162,33 +98,11 @@
           <w:lang w:val="es-MX"/>
         </w:rPr>
       </w:pPr>
-      <w:proofErr w:type="spellStart"/>
-      <w:r>
-        <w:rPr>
-          <w:lang w:val="es-MX"/>
-        </w:rPr>
-        <w:t>git</w:t>
-      </w:r>
-      <w:proofErr w:type="spellEnd"/>
-      <w:r>
-        <w:rPr>
-          <w:lang w:val="es-MX"/>
-        </w:rPr>
-        <w:t xml:space="preserve"> </w:t>
-      </w:r>
-      <w:proofErr w:type="spellStart"/>
-      <w:r>
-        <w:rPr>
-          <w:lang w:val="es-MX"/>
-        </w:rPr>
-        <w:t>add</w:t>
-      </w:r>
-      <w:proofErr w:type="spellEnd"/>
-      <w:r>
-        <w:rPr>
-          <w:lang w:val="es-MX"/>
-        </w:rPr>
-        <w:t xml:space="preserve"> &lt;Dirección del archivo&gt;: Añadir un archivo especifico o los cambios de un archivo especifico</w:t>
+      <w:r>
+        <w:rPr>
+          <w:lang w:val="es-MX"/>
+        </w:rPr>
+        <w:t>git add &lt;Dirección del archivo&gt;: Añadir un archivo especifico o los cambios de un archivo especifico</w:t>
       </w:r>
     </w:p>
     <w:p>
@@ -202,47 +116,11 @@
           <w:lang w:val="es-MX"/>
         </w:rPr>
       </w:pPr>
-      <w:proofErr w:type="spellStart"/>
-      <w:r>
-        <w:rPr>
-          <w:lang w:val="es-MX"/>
-        </w:rPr>
-        <w:t>git</w:t>
-      </w:r>
-      <w:proofErr w:type="spellEnd"/>
-      <w:r>
-        <w:rPr>
-          <w:lang w:val="es-MX"/>
-        </w:rPr>
-        <w:t xml:space="preserve"> </w:t>
-      </w:r>
-      <w:proofErr w:type="spellStart"/>
-      <w:r>
-        <w:rPr>
-          <w:lang w:val="es-MX"/>
-        </w:rPr>
-        <w:t>commit</w:t>
-      </w:r>
-      <w:proofErr w:type="spellEnd"/>
-      <w:r>
-        <w:rPr>
-          <w:lang w:val="es-MX"/>
-        </w:rPr>
-        <w:t xml:space="preserve"> -m “Mensaje del </w:t>
-      </w:r>
-      <w:proofErr w:type="spellStart"/>
-      <w:r>
-        <w:rPr>
-          <w:lang w:val="es-MX"/>
-        </w:rPr>
-        <w:t>commit</w:t>
-      </w:r>
-      <w:proofErr w:type="spellEnd"/>
-      <w:r>
-        <w:rPr>
-          <w:lang w:val="es-MX"/>
-        </w:rPr>
-        <w:t>” Guardar los cambios añadidos en el repositorio Local”</w:t>
+      <w:r>
+        <w:rPr>
+          <w:lang w:val="es-MX"/>
+        </w:rPr>
+        <w:t>git commit -m “Mensaje del commit” Guardar los cambios añadidos en el repositorio Local”</w:t>
       </w:r>
     </w:p>
     <w:p>
@@ -256,33 +134,11 @@
           <w:lang w:val="es-MX"/>
         </w:rPr>
       </w:pPr>
-      <w:proofErr w:type="spellStart"/>
-      <w:r>
-        <w:rPr>
-          <w:lang w:val="es-MX"/>
-        </w:rPr>
-        <w:t>git</w:t>
-      </w:r>
-      <w:proofErr w:type="spellEnd"/>
-      <w:r>
-        <w:rPr>
-          <w:lang w:val="es-MX"/>
-        </w:rPr>
-        <w:t xml:space="preserve"> </w:t>
-      </w:r>
-      <w:proofErr w:type="spellStart"/>
-      <w:r>
-        <w:rPr>
-          <w:lang w:val="es-MX"/>
-        </w:rPr>
-        <w:t>push</w:t>
-      </w:r>
-      <w:proofErr w:type="spellEnd"/>
-      <w:r>
-        <w:rPr>
-          <w:lang w:val="es-MX"/>
-        </w:rPr>
-        <w:t>: Enviar los cambios al repositorio remoto</w:t>
+      <w:r>
+        <w:rPr>
+          <w:lang w:val="es-MX"/>
+        </w:rPr>
+        <w:t>git push: Enviar los cambios al repositorio remoto</w:t>
       </w:r>
     </w:p>
     <w:p>
@@ -296,33 +152,68 @@
           <w:lang w:val="es-MX"/>
         </w:rPr>
       </w:pPr>
-      <w:proofErr w:type="spellStart"/>
-      <w:r>
-        <w:rPr>
-          <w:lang w:val="es-MX"/>
-        </w:rPr>
-        <w:t>git</w:t>
-      </w:r>
-      <w:proofErr w:type="spellEnd"/>
-      <w:r>
-        <w:rPr>
-          <w:lang w:val="es-MX"/>
-        </w:rPr>
-        <w:t xml:space="preserve"> </w:t>
-      </w:r>
-      <w:proofErr w:type="spellStart"/>
-      <w:r>
-        <w:rPr>
-          <w:lang w:val="es-MX"/>
-        </w:rPr>
-        <w:t>pull</w:t>
-      </w:r>
-      <w:proofErr w:type="spellEnd"/>
-      <w:r>
-        <w:rPr>
-          <w:lang w:val="es-MX"/>
-        </w:rPr>
-        <w:t>: actualizar el repositorio local con los cambios existentes en el repositorio remoto</w:t>
+      <w:r>
+        <w:rPr>
+          <w:lang w:val="es-MX"/>
+        </w:rPr>
+        <w:t>git pull: actualizar el repositorio local con los cambios existentes en el repositorio remoto</w:t>
+      </w:r>
+    </w:p>
+    <w:p>
+      <w:pPr>
+        <w:pStyle w:val="Prrafodelista"/>
+        <w:numPr>
+          <w:ilvl w:val="0"/>
+          <w:numId w:val="1"/>
+        </w:numPr>
+        <w:rPr>
+          <w:lang w:val="es-MX"/>
+        </w:rPr>
+      </w:pPr>
+      <w:r>
+        <w:rPr>
+          <w:lang w:val="es-MX"/>
+        </w:rPr>
+        <w:t xml:space="preserve">git restore </w:t>
+      </w:r>
+      <w:r>
+        <w:rPr>
+          <w:lang w:val="es-MX"/>
+        </w:rPr>
+        <w:t>“</w:t>
+      </w:r>
+      <w:r>
+        <w:rPr>
+          <w:lang w:val="es-MX"/>
+        </w:rPr>
+        <w:t>&lt;Dirección del archivo&gt;</w:t>
+      </w:r>
+      <w:r>
+        <w:rPr>
+          <w:lang w:val="es-MX"/>
+        </w:rPr>
+        <w:t>”</w:t>
+      </w:r>
+      <w:r>
+        <w:rPr>
+          <w:lang w:val="es-MX"/>
+        </w:rPr>
+        <w:t xml:space="preserve">: </w:t>
+      </w:r>
+      <w:r>
+        <w:t xml:space="preserve">Para descartar los cambios realizados </w:t>
+      </w:r>
+      <w:r>
+        <w:t xml:space="preserve">localmente </w:t>
+      </w:r>
+      <w:r>
+        <w:t>y restaurar la versión del archivo desde el repositorio remoto</w:t>
+      </w:r>
+      <w:r>
+        <w:rPr>
+          <w:lang w:val="es-MX"/>
+        </w:rPr>
+        <w:t>.</w:t>
       </w:r>
     </w:p>
     <w:sectPr>

</xml_diff>